<commit_message>
added documents for 7th and 8-th semester
</commit_message>
<xml_diff>
--- a/Bachelor/semester-7/assignment/assignment.docx
+++ b/Bachelor/semester-7/assignment/assignment.docx
@@ -18,7 +18,64 @@
           <w:sz w:val="24"/>
           <w:szCs w:val="24"/>
         </w:rPr>
-        <w:t xml:space="preserve">Заведующему кафедрой </w:t>
+        <w:t>Заведующему кафедрой общей информатики ФИТ</w:t>
+      </w:r>
+    </w:p>
+    <w:p>
+      <w:pPr>
+        <w:pStyle w:val="Normal"/>
+        <w:jc w:val="right"/>
+        <w:rPr>
+          <w:rFonts w:ascii="Times New Roman" w:hAnsi="Times New Roman" w:cs="Times New Roman"/>
+          <w:sz w:val="24"/>
+          <w:szCs w:val="24"/>
+        </w:rPr>
+      </w:pPr>
+      <w:r>
+        <w:rPr>
+          <w:rFonts w:cs="Times New Roman" w:ascii="Times New Roman" w:hAnsi="Times New Roman"/>
+          <w:sz w:val="24"/>
+          <w:szCs w:val="24"/>
+        </w:rPr>
+        <w:t>Пальчунову Дмитрию Евгеньевичу</w:t>
+      </w:r>
+    </w:p>
+    <w:p>
+      <w:pPr>
+        <w:pStyle w:val="Normal"/>
+        <w:jc w:val="right"/>
+        <w:rPr>
+          <w:rFonts w:ascii="Times New Roman" w:hAnsi="Times New Roman" w:cs="Times New Roman"/>
+          <w:sz w:val="24"/>
+          <w:szCs w:val="24"/>
+        </w:rPr>
+      </w:pPr>
+      <w:r>
+        <w:rPr>
+          <w:rFonts w:cs="Times New Roman" w:ascii="Times New Roman" w:hAnsi="Times New Roman"/>
+          <w:sz w:val="24"/>
+          <w:szCs w:val="24"/>
+        </w:rPr>
+        <w:t>Обучающегося факультета информационных технологий</w:t>
+      </w:r>
+    </w:p>
+    <w:p>
+      <w:pPr>
+        <w:pStyle w:val="Normal"/>
+        <w:jc w:val="right"/>
+        <w:rPr>
+          <w:rFonts w:ascii="Times New Roman" w:hAnsi="Times New Roman" w:cs="Times New Roman"/>
+          <w:sz w:val="24"/>
+          <w:szCs w:val="24"/>
+        </w:rPr>
+      </w:pPr>
+      <w:r>
+        <w:rPr>
+          <w:rFonts w:cs="Times New Roman" w:ascii="Times New Roman" w:hAnsi="Times New Roman"/>
+          <w:sz w:val="24"/>
+          <w:szCs w:val="24"/>
+        </w:rPr>
+        <w:t xml:space="preserve">4 курса, группы № </w:t>
       </w:r>
       <w:r>
         <w:rPr>
@@ -26,72 +83,6 @@
           <w:sz w:val="24"/>
           <w:szCs w:val="24"/>
           <w:u w:val="single"/>
-        </w:rPr>
-        <w:t>общей информатики</w:t>
-      </w:r>
-    </w:p>
-    <w:p>
-      <w:pPr>
-        <w:pStyle w:val="Normal"/>
-        <w:jc w:val="right"/>
-        <w:rPr>
-          <w:u w:val="single"/>
-        </w:rPr>
-      </w:pPr>
-      <w:r>
-        <w:rPr>
-          <w:rFonts w:cs="Times New Roman" w:ascii="Times New Roman" w:hAnsi="Times New Roman"/>
-          <w:sz w:val="24"/>
-          <w:szCs w:val="24"/>
-          <w:u w:val="single"/>
-        </w:rPr>
-        <w:t>Пальчунову Дмитрию Евгеньевичу</w:t>
-      </w:r>
-    </w:p>
-    <w:p>
-      <w:pPr>
-        <w:pStyle w:val="Normal"/>
-        <w:jc w:val="right"/>
-        <w:rPr>
-          <w:rFonts w:ascii="Times New Roman" w:hAnsi="Times New Roman" w:cs="Times New Roman"/>
-          <w:sz w:val="24"/>
-          <w:szCs w:val="24"/>
-        </w:rPr>
-      </w:pPr>
-      <w:r>
-        <w:rPr>
-          <w:rFonts w:cs="Times New Roman" w:ascii="Times New Roman" w:hAnsi="Times New Roman"/>
-          <w:sz w:val="24"/>
-          <w:szCs w:val="24"/>
-        </w:rPr>
-        <w:t>обучающегося факультета информационных технологий</w:t>
-      </w:r>
-    </w:p>
-    <w:p>
-      <w:pPr>
-        <w:pStyle w:val="Normal"/>
-        <w:jc w:val="right"/>
-        <w:rPr>
-          <w:rFonts w:ascii="Times New Roman" w:hAnsi="Times New Roman" w:cs="Times New Roman"/>
-          <w:sz w:val="24"/>
-          <w:szCs w:val="24"/>
-        </w:rPr>
-      </w:pPr>
-      <w:r>
-        <w:rPr>
-          <w:rFonts w:cs="Times New Roman" w:ascii="Times New Roman" w:hAnsi="Times New Roman"/>
-          <w:sz w:val="24"/>
-          <w:szCs w:val="24"/>
-        </w:rPr>
-        <w:t xml:space="preserve">4 курса, группы № </w:t>
-      </w:r>
-      <w:r>
-        <w:rPr>
-          <w:rFonts w:cs="Times New Roman" w:ascii="Times New Roman" w:hAnsi="Times New Roman"/>
-          <w:sz w:val="24"/>
-          <w:szCs w:val="24"/>
-          <w:u w:val="single"/>
-          <w:shd w:fill="auto" w:val="clear"/>
         </w:rPr>
         <w:t>21202</w:t>
       </w:r>
@@ -118,6 +109,8 @@
       <w:r>
         <w:rPr>
           <w:rFonts w:eastAsia="Calibri" w:cs="Times New Roman" w:ascii="Times New Roman" w:hAnsi="Times New Roman"/>
+          <w:sz w:val="24"/>
+          <w:szCs w:val="24"/>
           <w:u w:val="single"/>
           <w:lang w:eastAsia="x-none"/>
         </w:rPr>
@@ -173,6 +166,8 @@
       <w:r>
         <w:rPr>
           <w:rFonts w:eastAsia="Calibri" w:cs="Times New Roman" w:ascii="Times New Roman" w:hAnsi="Times New Roman"/>
+          <w:sz w:val="24"/>
+          <w:szCs w:val="24"/>
           <w:u w:val="single"/>
           <w:lang w:eastAsia="x-none"/>
         </w:rPr>
@@ -212,20 +207,39 @@
         <w:spacing w:lineRule="auto" w:line="240" w:before="0" w:after="0"/>
         <w:jc w:val="right"/>
         <w:rPr>
-          <w:rFonts w:ascii="Calibri" w:hAnsi="Calibri" w:eastAsia="Calibri" w:cs="" w:asciiTheme="minorHAnsi" w:cstheme="minorBidi" w:eastAsiaTheme="minorHAnsi" w:hAnsiTheme="minorHAnsi"/>
-          <w:highlight w:val="none"/>
-          <w:shd w:fill="auto" w:val="clear"/>
-        </w:rPr>
-      </w:pPr>
-      <w:r>
-        <w:rPr>
-          <w:rFonts w:cs="Times New Roman" w:ascii="Times New Roman" w:hAnsi="Times New Roman"/>
+          <w:rFonts w:ascii="Times New Roman" w:hAnsi="Times New Roman" w:cs="Times New Roman"/>
           <w:sz w:val="24"/>
           <w:szCs w:val="24"/>
           <w:u w:val="single"/>
-          <w:shd w:fill="auto" w:val="clear"/>
+        </w:rPr>
+      </w:pPr>
+      <w:r>
+        <w:rPr>
+          <w:rFonts w:cs="Times New Roman" w:ascii="Times New Roman" w:hAnsi="Times New Roman"/>
+          <w:sz w:val="24"/>
+          <w:szCs w:val="24"/>
+          <w:u w:val="single"/>
         </w:rPr>
         <w:t>Кондренко Кирилла Павловича</w:t>
+      </w:r>
+    </w:p>
+    <w:p>
+      <w:pPr>
+        <w:pStyle w:val="Normal"/>
+        <w:spacing w:lineRule="auto" w:line="240" w:before="0" w:after="0"/>
+        <w:jc w:val="right"/>
+        <w:rPr>
+          <w:rFonts w:ascii="Times New Roman" w:hAnsi="Times New Roman" w:cs="Times New Roman"/>
+          <w:sz w:val="24"/>
+          <w:szCs w:val="24"/>
+        </w:rPr>
+      </w:pPr>
+      <w:r>
+        <w:rPr>
+          <w:rFonts w:cs="Times New Roman" w:ascii="Times New Roman" w:hAnsi="Times New Roman"/>
+          <w:sz w:val="24"/>
+          <w:szCs w:val="24"/>
+        </w:rPr>
       </w:r>
     </w:p>
     <w:p>
@@ -259,7 +273,7 @@
     <w:p>
       <w:pPr>
         <w:pStyle w:val="Normal"/>
-        <w:jc w:val="center"/>
+        <w:jc w:val="right"/>
         <w:rPr>
           <w:rFonts w:ascii="Times New Roman" w:hAnsi="Times New Roman" w:cs="Times New Roman"/>
           <w:sz w:val="24"/>
@@ -315,10 +329,9 @@
       <w:r>
         <w:rPr>
           <w:rFonts w:eastAsia="Calibri" w:cs="Times New Roman" w:ascii="Times New Roman" w:hAnsi="Times New Roman"/>
-          <w:b/>
-          <w:sz w:val="24"/>
-          <w:szCs w:val="24"/>
-          <w:u w:val="none"/>
+          <w:bCs/>
+          <w:sz w:val="24"/>
+          <w:szCs w:val="24"/>
           <w:lang w:eastAsia="ru-RU"/>
         </w:rPr>
         <w:t xml:space="preserve"> </w:t>
@@ -332,18 +345,7 @@
           <w:u w:val="single"/>
           <w:lang w:eastAsia="ru-RU"/>
         </w:rPr>
-        <w:t>производственную практику (научно-исследовательскую работу)</w:t>
-      </w:r>
-      <w:r>
-        <w:rPr>
-          <w:rFonts w:eastAsia="Calibri" w:cs="Times New Roman" w:ascii="Times New Roman" w:hAnsi="Times New Roman"/>
-          <w:b/>
-          <w:sz w:val="24"/>
-          <w:szCs w:val="24"/>
-          <w:u w:val="none"/>
-          <w:lang w:eastAsia="ru-RU"/>
-        </w:rPr>
-        <w:t xml:space="preserve"> </w:t>
+        <w:t xml:space="preserve">производственную практику (научно-исследовательскую работу) </w:t>
       </w:r>
       <w:r>
         <w:rPr>
@@ -395,64 +397,22 @@
       <w:pPr>
         <w:pStyle w:val="Normal"/>
         <w:spacing w:lineRule="auto" w:line="240" w:before="0" w:after="0"/>
-        <w:jc w:val="center"/>
-        <w:rPr>
-          <w:rFonts w:ascii="Times New Roman" w:hAnsi="Times New Roman" w:cs="Times New Roman"/>
-          <w:sz w:val="18"/>
-          <w:szCs w:val="18"/>
-        </w:rPr>
-      </w:pPr>
-      <w:r>
-        <w:rPr/>
-      </w:r>
-    </w:p>
-    <w:p>
-      <w:pPr>
-        <w:pStyle w:val="Normal"/>
-        <w:bidi w:val="0"/>
-        <w:jc w:val="center"/>
-        <w:rPr>
-          <w:highlight w:val="none"/>
+        <w:jc w:val="both"/>
+        <w:rPr>
+          <w:rFonts w:ascii="Times New Roman" w:hAnsi="Times New Roman" w:cs="Times New Roman"/>
+          <w:sz w:val="24"/>
+          <w:szCs w:val="24"/>
           <w:u w:val="single"/>
-          <w:shd w:fill="auto" w:val="clear"/>
-        </w:rPr>
-      </w:pPr>
-      <w:r>
-        <w:rPr>
-          <w:rFonts w:eastAsia="Times New Roman" w:cs="Times New Roman" w:ascii="Times New Roman" w:hAnsi="Times New Roman"/>
-          <w:b w:val="false"/>
-          <w:i w:val="false"/>
-          <w:strike w:val="false"/>
-          <w:dstrike w:val="false"/>
-          <w:outline w:val="false"/>
-          <w:shadow w:val="false"/>
-          <w:color w:val="000000"/>
+        </w:rPr>
+      </w:pPr>
+      <w:r>
+        <w:rPr>
+          <w:rFonts w:cs="Times New Roman" w:ascii="Times New Roman" w:hAnsi="Times New Roman"/>
           <w:sz w:val="24"/>
           <w:szCs w:val="24"/>
           <w:u w:val="single"/>
-          <w:shd w:fill="auto" w:val="clear"/>
-          <w:em w:val="none"/>
-          <w:lang w:eastAsia="ru-RU"/>
-        </w:rPr>
-        <w:t>Ф</w:t>
-      </w:r>
-      <w:r>
-        <w:rPr>
-          <w:rFonts w:ascii="Times New Roman" w:hAnsi="Times New Roman"/>
-          <w:b w:val="false"/>
-          <w:i w:val="false"/>
-          <w:strike w:val="false"/>
-          <w:dstrike w:val="false"/>
-          <w:outline w:val="false"/>
-          <w:shadow w:val="false"/>
-          <w:color w:val="000000"/>
-          <w:sz w:val="24"/>
-          <w:szCs w:val="24"/>
-          <w:u w:val="single"/>
-          <w:shd w:fill="auto" w:val="clear"/>
-          <w:em w:val="none"/>
-        </w:rPr>
-        <w:t>ГБУН Институт математики им. С. Л. Соболева СО РАН, 630090, г. Новосибирск, пр. Академика Коптюга, 4</w:t>
+        </w:rPr>
+        <w:t>ФГБУН Институт математики им. С. Л. Соболева СО РАН, Лаборатория теории вычислимости и прикладной логики, 630090, Новосибирская обл., Новосибирск, пр. Академика Коптюга, 4</w:t>
       </w:r>
     </w:p>
     <w:p>
@@ -472,6 +432,14 @@
           <w:sz w:val="18"/>
           <w:szCs w:val="18"/>
         </w:rPr>
+        <w:t xml:space="preserve">      </w:t>
+      </w:r>
+      <w:r>
+        <w:rPr>
+          <w:rFonts w:cs="Times New Roman" w:ascii="Times New Roman" w:hAnsi="Times New Roman"/>
+          <w:sz w:val="18"/>
+          <w:szCs w:val="18"/>
+        </w:rPr>
         <w:t>(</w:t>
       </w:r>
       <w:r>
@@ -495,43 +463,77 @@
     <w:p>
       <w:pPr>
         <w:pStyle w:val="Normal"/>
-        <w:spacing w:before="240" w:after="200"/>
-        <w:rPr>
-          <w:rFonts w:ascii="Times New Roman" w:hAnsi="Times New Roman" w:cs="Times New Roman"/>
-          <w:sz w:val="24"/>
-          <w:szCs w:val="24"/>
-        </w:rPr>
-      </w:pPr>
-      <w:r>
-        <w:rPr>
-          <w:rFonts w:cs="Times New Roman" w:ascii="Times New Roman" w:hAnsi="Times New Roman"/>
-          <w:sz w:val="24"/>
-          <w:szCs w:val="24"/>
-        </w:rPr>
-      </w:r>
-    </w:p>
-    <w:p>
-      <w:pPr>
-        <w:pStyle w:val="Normal"/>
         <w:spacing w:lineRule="auto" w:line="240" w:before="0" w:after="0"/>
-        <w:rPr>
-          <w:rFonts w:ascii="Times New Roman" w:hAnsi="Times New Roman" w:cs="Times New Roman"/>
-          <w:sz w:val="24"/>
-          <w:szCs w:val="24"/>
-        </w:rPr>
-      </w:pPr>
-      <w:r>
-        <w:rPr>
-          <w:rFonts w:cs="Times New Roman" w:ascii="Times New Roman" w:hAnsi="Times New Roman"/>
-          <w:sz w:val="24"/>
-          <w:szCs w:val="24"/>
-        </w:rPr>
-        <w:t xml:space="preserve">Дата: «11» сентября 2024г. </w:t>
+        <w:jc w:val="both"/>
+        <w:rPr>
+          <w:rFonts w:ascii="Times New Roman" w:hAnsi="Times New Roman" w:cs="Times New Roman"/>
+          <w:sz w:val="18"/>
+          <w:szCs w:val="18"/>
+        </w:rPr>
+      </w:pPr>
+      <w:r>
+        <w:rPr>
+          <w:rFonts w:cs="Times New Roman" w:ascii="Times New Roman" w:hAnsi="Times New Roman"/>
+          <w:sz w:val="18"/>
+          <w:szCs w:val="18"/>
+        </w:rPr>
+      </w:r>
+    </w:p>
+    <w:p>
+      <w:pPr>
+        <w:pStyle w:val="Normal"/>
+        <w:spacing w:lineRule="auto" w:line="240" w:before="0" w:after="0"/>
+        <w:rPr>
+          <w:rFonts w:ascii="Times New Roman" w:hAnsi="Times New Roman" w:cs="Times New Roman"/>
+          <w:sz w:val="24"/>
+          <w:szCs w:val="24"/>
+        </w:rPr>
+      </w:pPr>
+      <w:r>
+        <w:rPr>
+          <w:rFonts w:cs="Times New Roman" w:ascii="Times New Roman" w:hAnsi="Times New Roman"/>
+          <w:sz w:val="24"/>
+          <w:szCs w:val="24"/>
+        </w:rPr>
+      </w:r>
+    </w:p>
+    <w:p>
+      <w:pPr>
+        <w:pStyle w:val="Normal"/>
+        <w:spacing w:lineRule="auto" w:line="240" w:before="0" w:after="0"/>
+        <w:rPr>
+          <w:rFonts w:ascii="Times New Roman" w:hAnsi="Times New Roman" w:cs="Times New Roman"/>
+          <w:sz w:val="24"/>
+          <w:szCs w:val="24"/>
+        </w:rPr>
+      </w:pPr>
+      <w:r>
+        <w:rPr>
+          <w:rFonts w:cs="Times New Roman" w:ascii="Times New Roman" w:hAnsi="Times New Roman"/>
+          <w:sz w:val="24"/>
+          <w:szCs w:val="24"/>
+        </w:rPr>
+        <w:t>Дата: «</w:t>
+      </w:r>
+      <w:r>
+        <w:rPr>
+          <w:rFonts w:cs="Times New Roman" w:ascii="Times New Roman" w:hAnsi="Times New Roman"/>
+          <w:sz w:val="24"/>
+          <w:szCs w:val="24"/>
+        </w:rPr>
+        <w:t>12</w:t>
+      </w:r>
+      <w:r>
+        <w:rPr>
+          <w:rFonts w:cs="Times New Roman" w:ascii="Times New Roman" w:hAnsi="Times New Roman"/>
+          <w:sz w:val="24"/>
+          <w:szCs w:val="24"/>
+        </w:rPr>
+        <w:t xml:space="preserve">» сентября 2024 г. </w:t>
         <w:tab/>
         <w:tab/>
         <w:tab/>
         <w:tab/>
-        <w:t xml:space="preserve">                       ________________</w:t>
       </w:r>
     </w:p>
     <w:p>
@@ -591,123 +593,101 @@
     <w:p>
       <w:pPr>
         <w:pStyle w:val="Normal"/>
-        <w:ind w:left="2832" w:hanging="2832"/>
+        <w:tabs>
+          <w:tab w:val="clear" w:pos="708"/>
+          <w:tab w:val="left" w:pos="3402" w:leader="none"/>
+        </w:tabs>
+        <w:spacing w:lineRule="auto" w:line="240" w:before="0" w:after="0"/>
         <w:jc w:val="both"/>
         <w:rPr>
+          <w:rFonts w:ascii="Times New Roman" w:hAnsi="Times New Roman" w:cs="Times New Roman"/>
+          <w:sz w:val="24"/>
+          <w:szCs w:val="24"/>
+        </w:rPr>
+      </w:pPr>
+      <w:r>
+        <w:rPr>
+          <w:rFonts w:cs="Times New Roman" w:ascii="Times New Roman" w:hAnsi="Times New Roman"/>
+          <w:sz w:val="24"/>
+          <w:szCs w:val="24"/>
+        </w:rPr>
+        <w:t xml:space="preserve">Руководитель ВКР ___________  </w:t>
+        <w:tab/>
+      </w:r>
+      <w:r>
+        <w:rPr>
+          <w:rFonts w:cs="Times New Roman" w:ascii="Times New Roman" w:hAnsi="Times New Roman"/>
+          <w:sz w:val="24"/>
+          <w:szCs w:val="24"/>
+          <w:u w:val="single"/>
+        </w:rPr>
+        <w:t>Ряскин Александр Николаевич</w:t>
+      </w:r>
+      <w:r>
+        <w:rPr>
+          <w:rFonts w:cs="Times New Roman" w:ascii="Times New Roman" w:hAnsi="Times New Roman"/>
+          <w:sz w:val="24"/>
+          <w:szCs w:val="24"/>
+        </w:rPr>
+        <w:t xml:space="preserve">    </w:t>
+      </w:r>
+      <w:r>
+        <w:rPr>
+          <w:rFonts w:cs="Times New Roman" w:ascii="Times New Roman" w:hAnsi="Times New Roman"/>
+          <w:sz w:val="24"/>
+          <w:szCs w:val="24"/>
+          <w:u w:val="single"/>
+        </w:rPr>
+        <w:t>доцент</w:t>
+      </w:r>
+    </w:p>
+    <w:p>
+      <w:pPr>
+        <w:pStyle w:val="Normal"/>
+        <w:tabs>
+          <w:tab w:val="clear" w:pos="708"/>
+          <w:tab w:val="left" w:pos="3828" w:leader="none"/>
+          <w:tab w:val="left" w:pos="6946" w:leader="none"/>
+        </w:tabs>
+        <w:spacing w:lineRule="auto" w:line="240" w:before="0" w:after="0"/>
+        <w:jc w:val="both"/>
+        <w:rPr>
           <w:rFonts w:ascii="Times New Roman" w:hAnsi="Times New Roman" w:eastAsia="Calibri" w:cs="Times New Roman"/>
+          <w:sz w:val="24"/>
+          <w:szCs w:val="24"/>
           <w:vertAlign w:val="superscript"/>
           <w:lang w:eastAsia="ru-RU"/>
         </w:rPr>
       </w:pPr>
       <w:r>
         <w:rPr>
-          <w:rFonts w:cs="Times New Roman" w:ascii="Times New Roman" w:hAnsi="Times New Roman"/>
-          <w:sz w:val="24"/>
-          <w:szCs w:val="24"/>
-        </w:rPr>
-        <w:t xml:space="preserve">Руководитель ВКР ___________  </w:t>
-        <w:tab/>
-      </w:r>
-      <w:r>
-        <w:rPr>
-          <w:rFonts w:eastAsia="Times New Roman" w:cs="Times New Roman" w:ascii="Times New Roman" w:hAnsi="Times New Roman"/>
-          <w:b w:val="false"/>
-          <w:i w:val="false"/>
-          <w:strike w:val="false"/>
-          <w:dstrike w:val="false"/>
-          <w:outline w:val="false"/>
-          <w:shadow w:val="false"/>
-          <w:color w:val="000000"/>
-          <w:sz w:val="20"/>
-          <w:szCs w:val="20"/>
-          <w:u w:val="single"/>
-          <w:shd w:fill="auto" w:val="clear"/>
-          <w:em w:val="none"/>
-          <w:lang w:eastAsia="ru-RU"/>
-        </w:rPr>
-        <w:t>Я</w:t>
-      </w:r>
-      <w:r>
-        <w:rPr>
-          <w:rFonts w:ascii="Times New Roman" w:hAnsi="Times New Roman"/>
-          <w:b w:val="false"/>
-          <w:i w:val="false"/>
-          <w:strike w:val="false"/>
-          <w:dstrike w:val="false"/>
-          <w:outline w:val="false"/>
-          <w:shadow w:val="false"/>
-          <w:color w:val="000000"/>
-          <w:sz w:val="20"/>
-          <w:u w:val="single"/>
-          <w:shd w:fill="auto" w:val="clear"/>
-          <w:em w:val="none"/>
-        </w:rPr>
-        <w:t>хъяева Гульнара Эркиновна</w:t>
-      </w:r>
-      <w:r>
-        <w:rPr>
-          <w:rFonts w:eastAsia="Times New Roman" w:cs="Times New Roman" w:ascii="Times New Roman" w:hAnsi="Times New Roman"/>
-          <w:color w:val="000000"/>
-          <w:sz w:val="20"/>
-          <w:szCs w:val="20"/>
-          <w:lang w:eastAsia="ru-RU"/>
-        </w:rPr>
-        <w:t xml:space="preserve">        </w:t>
-      </w:r>
-      <w:r>
-        <w:rPr>
-          <w:rFonts w:eastAsia="Times New Roman" w:cs="Times New Roman" w:ascii="Times New Roman" w:hAnsi="Times New Roman"/>
-          <w:color w:val="000000"/>
-          <w:sz w:val="20"/>
-          <w:szCs w:val="20"/>
-          <w:u w:val="none"/>
-          <w:lang w:eastAsia="ru-RU"/>
-        </w:rPr>
-        <w:t xml:space="preserve"> </w:t>
-      </w:r>
-      <w:r>
-        <w:rPr>
-          <w:rFonts w:eastAsia="Times New Roman" w:cs="Times New Roman" w:ascii="Times New Roman" w:hAnsi="Times New Roman"/>
-          <w:color w:val="000000"/>
-          <w:sz w:val="20"/>
-          <w:szCs w:val="20"/>
-          <w:u w:val="single"/>
-          <w:shd w:fill="auto" w:val="clear"/>
-          <w:lang w:eastAsia="ru-RU"/>
-        </w:rPr>
-        <w:t>доцент</w:t>
-      </w:r>
-      <w:r>
-        <w:rPr>
           <w:rFonts w:eastAsia="Calibri" w:cs="Times New Roman" w:ascii="Times New Roman" w:hAnsi="Times New Roman"/>
+          <w:sz w:val="24"/>
+          <w:szCs w:val="24"/>
           <w:vertAlign w:val="superscript"/>
           <w:lang w:eastAsia="ru-RU"/>
         </w:rPr>
-        <w:t xml:space="preserve"> </w:t>
-      </w:r>
-    </w:p>
-    <w:p>
-      <w:pPr>
-        <w:pStyle w:val="Normal"/>
-        <w:spacing w:before="0" w:after="200"/>
-        <w:ind w:left="2832" w:hanging="708"/>
-        <w:jc w:val="both"/>
-        <w:rPr>
-          <w:rFonts w:ascii="Times New Roman" w:hAnsi="Times New Roman" w:eastAsia="Times New Roman" w:cs="Times New Roman"/>
-          <w:b/>
-          <w:b/>
-          <w:bCs/>
-          <w:color w:val="000000"/>
-          <w:lang w:eastAsia="ru-RU"/>
-        </w:rPr>
-      </w:pPr>
+        <w:t xml:space="preserve">                                                                 </w:t>
+      </w:r>
       <w:r>
         <w:rPr>
           <w:rFonts w:eastAsia="Calibri" w:cs="Times New Roman" w:ascii="Times New Roman" w:hAnsi="Times New Roman"/>
+          <w:sz w:val="24"/>
+          <w:szCs w:val="24"/>
           <w:vertAlign w:val="superscript"/>
           <w:lang w:eastAsia="ru-RU"/>
         </w:rPr>
-        <w:t xml:space="preserve">   </w:t>
+        <w:t>(подпись)</w:t>
+      </w:r>
+      <w:r>
+        <w:rPr>
+          <w:rFonts w:eastAsia="Calibri" w:cs="Times New Roman" w:ascii="Times New Roman" w:hAnsi="Times New Roman"/>
+          <w:sz w:val="24"/>
+          <w:szCs w:val="24"/>
+          <w:lang w:eastAsia="ru-RU"/>
+        </w:rPr>
+        <w:tab/>
+        <w:t xml:space="preserve"> </w:t>
       </w:r>
       <w:r>
         <w:rPr>
@@ -717,30 +697,77 @@
           <w:vertAlign w:val="superscript"/>
           <w:lang w:eastAsia="ru-RU"/>
         </w:rPr>
-        <w:t>(подпись)</w:t>
-      </w:r>
-      <w:r>
-        <w:rPr>
-          <w:rFonts w:eastAsia="Calibri" w:cs="Times New Roman" w:ascii="Times New Roman" w:hAnsi="Times New Roman"/>
-          <w:sz w:val="24"/>
-          <w:szCs w:val="24"/>
-          <w:lang w:eastAsia="ru-RU"/>
-        </w:rPr>
-        <w:tab/>
-        <w:t xml:space="preserve">                    </w:t>
-      </w:r>
-      <w:r>
-        <w:rPr>
-          <w:rFonts w:eastAsia="Calibri" w:cs="Times New Roman" w:ascii="Times New Roman" w:hAnsi="Times New Roman"/>
-          <w:sz w:val="24"/>
-          <w:szCs w:val="24"/>
-          <w:vertAlign w:val="superscript"/>
-          <w:lang w:eastAsia="ru-RU"/>
-        </w:rPr>
         <w:t xml:space="preserve">(Ф.И.О. полностью) </w:t>
         <w:tab/>
-        <w:t xml:space="preserve">                        (должность)</w:t>
-      </w:r>
+        <w:t xml:space="preserve"> (должность)</w:t>
+      </w:r>
+    </w:p>
+    <w:p>
+      <w:pPr>
+        <w:pStyle w:val="Normal"/>
+        <w:spacing w:lineRule="auto" w:line="240"/>
+        <w:rPr>
+          <w:rFonts w:ascii="Times New Roman" w:hAnsi="Times New Roman" w:cs="Times New Roman"/>
+          <w:sz w:val="18"/>
+          <w:szCs w:val="18"/>
+        </w:rPr>
+      </w:pPr>
+      <w:r>
+        <w:rPr>
+          <w:rFonts w:cs="Times New Roman" w:ascii="Times New Roman" w:hAnsi="Times New Roman"/>
+          <w:sz w:val="18"/>
+          <w:szCs w:val="18"/>
+        </w:rPr>
+      </w:r>
+    </w:p>
+    <w:p>
+      <w:pPr>
+        <w:pStyle w:val="Normal"/>
+        <w:spacing w:lineRule="auto" w:line="240"/>
+        <w:jc w:val="both"/>
+        <w:rPr>
+          <w:rFonts w:ascii="Times New Roman" w:hAnsi="Times New Roman" w:cs="Times New Roman"/>
+          <w:sz w:val="18"/>
+          <w:szCs w:val="18"/>
+        </w:rPr>
+      </w:pPr>
+      <w:r>
+        <w:rPr>
+          <w:rFonts w:cs="Times New Roman" w:ascii="Times New Roman" w:hAnsi="Times New Roman"/>
+          <w:sz w:val="18"/>
+          <w:szCs w:val="18"/>
+        </w:rPr>
+        <w:t>* Список организаций для прохождения практики, с которыми заключены договоры, размещен на сайте ФИТ. Результаты прохождения практики используются для дальнейшей подготовки выпускной квалификационной работы, поэтому целесообразно</w:t>
+      </w:r>
+      <w:r>
+        <w:rPr>
+          <w:rFonts w:eastAsia="Times New Roman" w:cs="Times New Roman" w:ascii="Times New Roman" w:hAnsi="Times New Roman"/>
+          <w:sz w:val="18"/>
+          <w:szCs w:val="24"/>
+          <w:lang w:eastAsia="ru-RU"/>
+        </w:rPr>
+        <w:t xml:space="preserve"> выбирать место прохождения практики по месту основной работы руководителя ВКР, либо по его рекомендации.</w:t>
+      </w:r>
+      <w:r>
+        <w:rPr>
+          <w:rFonts w:cs="Times New Roman" w:ascii="Times New Roman" w:hAnsi="Times New Roman"/>
+          <w:sz w:val="18"/>
+          <w:szCs w:val="18"/>
+        </w:rPr>
+        <w:t xml:space="preserve"> </w:t>
+      </w:r>
+    </w:p>
+    <w:p>
+      <w:pPr>
+        <w:pStyle w:val="Normal"/>
+        <w:spacing w:before="0" w:after="200"/>
+        <w:jc w:val="right"/>
+        <w:rPr>
+          <w:rFonts w:ascii="Times New Roman" w:hAnsi="Times New Roman" w:cs="Times New Roman"/>
+          <w:sz w:val="18"/>
+          <w:szCs w:val="18"/>
+        </w:rPr>
+      </w:pPr>
       <w:r>
         <w:rPr>
           <w:rFonts w:cs="Times New Roman" w:ascii="Times New Roman" w:hAnsi="Times New Roman"/>
@@ -757,7 +784,7 @@
       <w:pgNumType w:fmt="decimal"/>
       <w:formProt w:val="false"/>
       <w:textDirection w:val="lrTb"/>
-      <w:docGrid w:type="default" w:linePitch="360" w:charSpace="4096"/>
+      <w:docGrid w:type="default" w:linePitch="360" w:charSpace="8192"/>
     </w:sectPr>
   </w:body>
 </w:document>
@@ -1204,7 +1231,7 @@
     <w:name w:val="Body Text"/>
     <w:basedOn w:val="Normal"/>
     <w:pPr>
-      <w:spacing w:lineRule="auto" w:line="276" w:before="0" w:after="140"/>
+      <w:spacing w:before="0" w:after="140"/>
     </w:pPr>
     <w:rPr/>
   </w:style>
@@ -1234,6 +1261,48 @@
   </w:style>
   <w:style w:type="paragraph" w:styleId="Style18">
     <w:name w:val="Указатель"/>
+    <w:basedOn w:val="Normal"/>
+    <w:qFormat/>
+    <w:pPr>
+      <w:suppressLineNumbers/>
+    </w:pPr>
+    <w:rPr>
+      <w:rFonts w:cs="Lohit Devanagari"/>
+    </w:rPr>
+  </w:style>
+  <w:style w:type="paragraph" w:styleId="Style19">
+    <w:name w:val="Title"/>
+    <w:basedOn w:val="Normal"/>
+    <w:next w:val="Style15"/>
+    <w:qFormat/>
+    <w:pPr>
+      <w:keepNext w:val="true"/>
+      <w:spacing w:before="240" w:after="120"/>
+    </w:pPr>
+    <w:rPr>
+      <w:rFonts w:ascii="Liberation Sans" w:hAnsi="Liberation Sans" w:eastAsia="Noto Sans CJK SC" w:cs="Lohit Devanagari"/>
+      <w:sz w:val="28"/>
+      <w:szCs w:val="28"/>
+    </w:rPr>
+  </w:style>
+  <w:style w:type="paragraph" w:styleId="Caption">
+    <w:name w:val="caption"/>
+    <w:basedOn w:val="Normal"/>
+    <w:qFormat/>
+    <w:pPr>
+      <w:suppressLineNumbers/>
+      <w:spacing w:before="120" w:after="120"/>
+    </w:pPr>
+    <w:rPr>
+      <w:rFonts w:cs="Lohit Devanagari"/>
+      <w:i/>
+      <w:iCs/>
+      <w:sz w:val="24"/>
+      <w:szCs w:val="24"/>
+    </w:rPr>
+  </w:style>
+  <w:style w:type="paragraph" w:styleId="Indexheading">
+    <w:name w:val="index heading"/>
     <w:basedOn w:val="Normal"/>
     <w:qFormat/>
     <w:pPr>

</xml_diff>